<commit_message>
feat: change the content
</commit_message>
<xml_diff>
--- a/lsbf/bridge/info_system/exam/s1037766-LIUSHENGWEI-exam.docx
+++ b/lsbf/bridge/info_system/exam/s1037766-LIUSHENGWEI-exam.docx
@@ -441,12 +441,13 @@
     <w:p>
       <w:pPr>
         <w:rPr>
-          <w:rFonts w:ascii="Times New Roman" w:hAnsi="Times New Roman" w:cs="Times New Roman" w:hint="eastAsia"/>
-        </w:rPr>
-      </w:pPr>
-      <w:r>
-        <w:rPr>
-          <w:rFonts w:ascii="Times New Roman" w:hAnsi="Times New Roman" w:cs="Times New Roman"/>
+          <w:rFonts w:ascii="Times New Roman" w:hAnsi="Times New Roman" w:cs="Times New Roman"/>
+        </w:rPr>
+      </w:pPr>
+      <w:r>
+        <w:rPr>
+          <w:rFonts w:ascii="Times New Roman" w:hAnsi="Times New Roman" w:cs="Times New Roman"/>
+          <w:noProof/>
         </w:rPr>
         <w:drawing>
           <wp:inline distT="0" distB="0" distL="0" distR="0" wp14:anchorId="74F1CDB0" wp14:editId="591E9F46">
@@ -494,7 +495,7 @@
         </w:numPr>
         <w:ind w:firstLineChars="0"/>
         <w:rPr>
-          <w:rFonts w:ascii="Times New Roman" w:hAnsi="Times New Roman" w:cs="Times New Roman"/>
+          <w:rFonts w:ascii="Times New Roman" w:hAnsi="Times New Roman" w:cs="Times New Roman" w:hint="eastAsia"/>
           <w:color w:val="4472C4" w:themeColor="accent1"/>
         </w:rPr>
       </w:pPr>
@@ -684,6 +685,13 @@
     </w:p>
     <w:p>
       <w:pPr>
+        <w:rPr>
+          <w:rFonts w:ascii="Times New Roman" w:hAnsi="Times New Roman" w:cs="Times New Roman"/>
+        </w:rPr>
+      </w:pPr>
+    </w:p>
+    <w:p>
+      <w:pPr>
         <w:pStyle w:val="a5"/>
         <w:numPr>
           <w:ilvl w:val="0"/>
@@ -821,6 +829,13 @@
     </w:p>
     <w:p>
       <w:pPr>
+        <w:rPr>
+          <w:rFonts w:ascii="Times New Roman" w:hAnsi="Times New Roman" w:cs="Times New Roman"/>
+        </w:rPr>
+      </w:pPr>
+    </w:p>
+    <w:p>
+      <w:pPr>
         <w:pStyle w:val="a5"/>
         <w:numPr>
           <w:ilvl w:val="0"/>
@@ -922,6 +937,13 @@
     </w:p>
     <w:p>
       <w:pPr>
+        <w:rPr>
+          <w:rFonts w:ascii="Times New Roman" w:hAnsi="Times New Roman" w:cs="Times New Roman"/>
+        </w:rPr>
+      </w:pPr>
+    </w:p>
+    <w:p>
+      <w:pPr>
         <w:pStyle w:val="a5"/>
         <w:numPr>
           <w:ilvl w:val="0"/>
@@ -1022,6 +1044,15 @@
     <w:p>
       <w:pPr>
         <w:pStyle w:val="a5"/>
+        <w:ind w:left="720" w:firstLineChars="0" w:firstLine="0"/>
+        <w:rPr>
+          <w:rFonts w:ascii="Times New Roman" w:hAnsi="Times New Roman" w:cs="Times New Roman" w:hint="eastAsia"/>
+        </w:rPr>
+      </w:pPr>
+    </w:p>
+    <w:p>
+      <w:pPr>
+        <w:pStyle w:val="a5"/>
         <w:numPr>
           <w:ilvl w:val="0"/>
           <w:numId w:val="28"/>
@@ -1112,6 +1143,7 @@
         <w:rPr>
           <w:rFonts w:ascii="Times New Roman" w:hAnsi="Times New Roman" w:cs="Times New Roman"/>
         </w:rPr>
+        <w:lastRenderedPageBreak/>
         <w:t>Event has a "</w:t>
       </w:r>
       <w:proofErr w:type="spellStart"/>
@@ -1174,14 +1206,13 @@
     <w:p>
       <w:pPr>
         <w:rPr>
+          <w:rFonts w:ascii="Times New Roman" w:hAnsi="Times New Roman" w:cs="Times New Roman"/>
+        </w:rPr>
+      </w:pPr>
+      <w:r>
+        <w:rPr>
           <w:rFonts w:ascii="Times New Roman" w:hAnsi="Times New Roman" w:cs="Times New Roman" w:hint="eastAsia"/>
         </w:rPr>
-      </w:pPr>
-      <w:r>
-        <w:rPr>
-          <w:rFonts w:ascii="Times New Roman" w:hAnsi="Times New Roman" w:cs="Times New Roman" w:hint="eastAsia"/>
-        </w:rPr>
-        <w:lastRenderedPageBreak/>
         <w:t>2</w:t>
       </w:r>
       <w:r>
@@ -1203,12 +1234,13 @@
     <w:p>
       <w:pPr>
         <w:rPr>
-          <w:rFonts w:ascii="Times New Roman" w:hAnsi="Times New Roman" w:cs="Times New Roman" w:hint="eastAsia"/>
-        </w:rPr>
-      </w:pPr>
-      <w:r>
-        <w:rPr>
-          <w:rFonts w:ascii="Times New Roman" w:hAnsi="Times New Roman" w:cs="Times New Roman"/>
+          <w:rFonts w:ascii="Times New Roman" w:hAnsi="Times New Roman" w:cs="Times New Roman"/>
+        </w:rPr>
+      </w:pPr>
+      <w:r>
+        <w:rPr>
+          <w:rFonts w:ascii="Times New Roman" w:hAnsi="Times New Roman" w:cs="Times New Roman"/>
+          <w:noProof/>
         </w:rPr>
         <w:drawing>
           <wp:inline distT="0" distB="0" distL="0" distR="0" wp14:anchorId="7DFB077A" wp14:editId="73D318E7">
@@ -1271,20 +1303,14 @@
     <w:p>
       <w:pPr>
         <w:rPr>
-          <w:rFonts w:ascii="Times New Roman" w:hAnsi="Times New Roman" w:cs="Times New Roman" w:hint="eastAsia"/>
-        </w:rPr>
-      </w:pPr>
-      <w:r>
-        <w:rPr>
-          <w:rFonts w:ascii="Times New Roman" w:hAnsi="Times New Roman" w:cs="Times New Roman"/>
-        </w:rPr>
-        <w:t>Activities (rounded rectangles)</w:t>
-      </w:r>
-      <w:r>
-        <w:rPr>
-          <w:rFonts w:ascii="Times New Roman" w:hAnsi="Times New Roman" w:cs="Times New Roman"/>
-        </w:rPr>
-        <w:t>:</w:t>
+          <w:rFonts w:ascii="Times New Roman" w:hAnsi="Times New Roman" w:cs="Times New Roman"/>
+        </w:rPr>
+      </w:pPr>
+      <w:r>
+        <w:rPr>
+          <w:rFonts w:ascii="Times New Roman" w:hAnsi="Times New Roman" w:cs="Times New Roman"/>
+        </w:rPr>
+        <w:t>Activities (rounded rectangles):</w:t>
       </w:r>
     </w:p>
     <w:p>
@@ -1391,15 +1417,24 @@
         </w:numPr>
         <w:ind w:firstLineChars="0"/>
         <w:rPr>
+          <w:rFonts w:ascii="Times New Roman" w:hAnsi="Times New Roman" w:cs="Times New Roman"/>
+        </w:rPr>
+      </w:pPr>
+      <w:r>
+        <w:rPr>
+          <w:rFonts w:ascii="Times New Roman" w:hAnsi="Times New Roman" w:cs="Times New Roman"/>
+        </w:rPr>
+        <w:t>Ship</w:t>
+      </w:r>
+    </w:p>
+    <w:p>
+      <w:pPr>
+        <w:pStyle w:val="a5"/>
+        <w:ind w:left="720" w:firstLineChars="0" w:firstLine="0"/>
+        <w:rPr>
           <w:rFonts w:ascii="Times New Roman" w:hAnsi="Times New Roman" w:cs="Times New Roman" w:hint="eastAsia"/>
         </w:rPr>
       </w:pPr>
-      <w:r>
-        <w:rPr>
-          <w:rFonts w:ascii="Times New Roman" w:hAnsi="Times New Roman" w:cs="Times New Roman"/>
-        </w:rPr>
-        <w:t>Ship</w:t>
-      </w:r>
     </w:p>
     <w:p>
       <w:pPr>
@@ -1432,13 +1467,7 @@
         <w:rPr>
           <w:rFonts w:ascii="Times New Roman" w:hAnsi="Times New Roman" w:cs="Times New Roman"/>
         </w:rPr>
-        <w:t>Object/Data nodes (rectangles)</w:t>
-      </w:r>
-      <w:r>
-        <w:rPr>
-          <w:rFonts w:ascii="Times New Roman" w:hAnsi="Times New Roman" w:cs="Times New Roman"/>
-        </w:rPr>
-        <w:t>:</w:t>
+        <w:t>Object/Data nodes (rectangles):</w:t>
       </w:r>
     </w:p>
     <w:p>
@@ -1541,6 +1570,7 @@
         <w:rPr>
           <w:rFonts w:ascii="Times New Roman" w:hAnsi="Times New Roman" w:cs="Times New Roman"/>
         </w:rPr>
+        <w:lastRenderedPageBreak/>
         <w:t>Full Box</w:t>
       </w:r>
     </w:p>
@@ -1572,15 +1602,24 @@
         </w:numPr>
         <w:ind w:firstLineChars="0"/>
         <w:rPr>
+          <w:rFonts w:ascii="Times New Roman" w:hAnsi="Times New Roman" w:cs="Times New Roman"/>
+        </w:rPr>
+      </w:pPr>
+      <w:r>
+        <w:rPr>
+          <w:rFonts w:ascii="Times New Roman" w:hAnsi="Times New Roman" w:cs="Times New Roman"/>
+        </w:rPr>
+        <w:t>shipment: Shipment</w:t>
+      </w:r>
+    </w:p>
+    <w:p>
+      <w:pPr>
+        <w:pStyle w:val="a5"/>
+        <w:ind w:left="720" w:firstLineChars="0" w:firstLine="0"/>
+        <w:rPr>
           <w:rFonts w:ascii="Times New Roman" w:hAnsi="Times New Roman" w:cs="Times New Roman" w:hint="eastAsia"/>
         </w:rPr>
       </w:pPr>
-      <w:r>
-        <w:rPr>
-          <w:rFonts w:ascii="Times New Roman" w:hAnsi="Times New Roman" w:cs="Times New Roman"/>
-        </w:rPr>
-        <w:t>shipment: Shipment</w:t>
-      </w:r>
     </w:p>
     <w:p>
       <w:pPr>
@@ -1643,7 +1682,6 @@
         <w:rPr>
           <w:rFonts w:ascii="Times New Roman" w:hAnsi="Times New Roman" w:cs="Times New Roman"/>
         </w:rPr>
-        <w:lastRenderedPageBreak/>
         <w:t>Record Order</w:t>
       </w:r>
     </w:p>
@@ -1744,6 +1782,15 @@
     </w:p>
     <w:p>
       <w:pPr>
+        <w:pStyle w:val="a5"/>
+        <w:ind w:left="720" w:firstLineChars="0" w:firstLine="0"/>
+        <w:rPr>
+          <w:rFonts w:ascii="Times New Roman" w:hAnsi="Times New Roman" w:cs="Times New Roman" w:hint="eastAsia"/>
+        </w:rPr>
+      </w:pPr>
+    </w:p>
+    <w:p>
+      <w:pPr>
         <w:rPr>
           <w:rFonts w:ascii="Times New Roman" w:hAnsi="Times New Roman" w:cs="Times New Roman"/>
         </w:rPr>
@@ -1771,13 +1818,7 @@
         <w:rPr>
           <w:rFonts w:ascii="Times New Roman" w:hAnsi="Times New Roman" w:cs="Times New Roman"/>
         </w:rPr>
-        <w:t>Similarities</w:t>
-      </w:r>
-      <w:r>
-        <w:rPr>
-          <w:rFonts w:ascii="Times New Roman" w:hAnsi="Times New Roman" w:cs="Times New Roman"/>
-        </w:rPr>
-        <w:t>:</w:t>
+        <w:t>Similarities:</w:t>
       </w:r>
     </w:p>
     <w:p>
@@ -1834,13 +1875,7 @@
         <w:rPr>
           <w:rFonts w:ascii="Times New Roman" w:hAnsi="Times New Roman" w:cs="Times New Roman"/>
         </w:rPr>
-        <w:t>Differences</w:t>
-      </w:r>
-      <w:r>
-        <w:rPr>
-          <w:rFonts w:ascii="Times New Roman" w:hAnsi="Times New Roman" w:cs="Times New Roman"/>
-        </w:rPr>
-        <w:t>:</w:t>
+        <w:t>Differences:</w:t>
       </w:r>
     </w:p>
     <w:p>
@@ -1890,15 +1925,24 @@
         </w:numPr>
         <w:ind w:firstLineChars="0"/>
         <w:rPr>
+          <w:rFonts w:ascii="Times New Roman" w:hAnsi="Times New Roman" w:cs="Times New Roman"/>
+        </w:rPr>
+      </w:pPr>
+      <w:r>
+        <w:rPr>
+          <w:rFonts w:ascii="Times New Roman" w:hAnsi="Times New Roman" w:cs="Times New Roman"/>
+        </w:rPr>
+        <w:t>In this diagram, each rounded rectangle actually represents an atomic action</w:t>
+      </w:r>
+    </w:p>
+    <w:p>
+      <w:pPr>
+        <w:pStyle w:val="a5"/>
+        <w:ind w:left="720" w:firstLineChars="0" w:firstLine="0"/>
+        <w:rPr>
           <w:rFonts w:ascii="Times New Roman" w:hAnsi="Times New Roman" w:cs="Times New Roman" w:hint="eastAsia"/>
         </w:rPr>
       </w:pPr>
-      <w:r>
-        <w:rPr>
-          <w:rFonts w:ascii="Times New Roman" w:hAnsi="Times New Roman" w:cs="Times New Roman"/>
-        </w:rPr>
-        <w:t>In this diagram, each rounded rectangle actually represents an atomic action</w:t>
-      </w:r>
     </w:p>
     <w:p>
       <w:pPr>
@@ -1931,13 +1975,7 @@
         <w:rPr>
           <w:rFonts w:ascii="Times New Roman" w:hAnsi="Times New Roman" w:cs="Times New Roman"/>
         </w:rPr>
-        <w:t>Decision nodes (diamonds)</w:t>
-      </w:r>
-      <w:r>
-        <w:rPr>
-          <w:rFonts w:ascii="Times New Roman" w:hAnsi="Times New Roman" w:cs="Times New Roman"/>
-        </w:rPr>
-        <w:t>:</w:t>
+        <w:t>Decision nodes (diamonds):</w:t>
       </w:r>
     </w:p>
     <w:p>
@@ -1949,7 +1987,7 @@
         </w:numPr>
         <w:ind w:firstLineChars="0"/>
         <w:rPr>
-          <w:rFonts w:ascii="Times New Roman" w:hAnsi="Times New Roman" w:cs="Times New Roman" w:hint="eastAsia"/>
+          <w:rFonts w:ascii="Times New Roman" w:hAnsi="Times New Roman" w:cs="Times New Roman"/>
         </w:rPr>
       </w:pPr>
       <w:r>
@@ -2021,15 +2059,24 @@
         </w:numPr>
         <w:ind w:firstLineChars="0"/>
         <w:rPr>
+          <w:rFonts w:ascii="Times New Roman" w:hAnsi="Times New Roman" w:cs="Times New Roman"/>
+        </w:rPr>
+      </w:pPr>
+      <w:r>
+        <w:rPr>
+          <w:rFonts w:ascii="Times New Roman" w:hAnsi="Times New Roman" w:cs="Times New Roman"/>
+        </w:rPr>
+        <w:t>The second bar before "Labeled Box" (joins the two parallel flows)</w:t>
+      </w:r>
+    </w:p>
+    <w:p>
+      <w:pPr>
+        <w:pStyle w:val="a5"/>
+        <w:ind w:left="720" w:firstLineChars="0" w:firstLine="0"/>
+        <w:rPr>
           <w:rFonts w:ascii="Times New Roman" w:hAnsi="Times New Roman" w:cs="Times New Roman" w:hint="eastAsia"/>
         </w:rPr>
       </w:pPr>
-      <w:r>
-        <w:rPr>
-          <w:rFonts w:ascii="Times New Roman" w:hAnsi="Times New Roman" w:cs="Times New Roman"/>
-        </w:rPr>
-        <w:t>The second bar before "Labeled Box" (joins the two parallel flows)</w:t>
-      </w:r>
     </w:p>
     <w:p>
       <w:pPr>
@@ -2040,7 +2087,7 @@
         </w:numPr>
         <w:ind w:firstLineChars="0"/>
         <w:rPr>
-          <w:rFonts w:ascii="Times New Roman" w:hAnsi="Times New Roman" w:cs="Times New Roman" w:hint="eastAsia"/>
+          <w:rFonts w:ascii="Times New Roman" w:hAnsi="Times New Roman" w:cs="Times New Roman"/>
           <w:color w:val="4472C4" w:themeColor="accent1"/>
         </w:rPr>
       </w:pPr>
@@ -2105,21 +2152,24 @@
         </w:numPr>
         <w:ind w:firstLineChars="0"/>
         <w:rPr>
+          <w:rFonts w:ascii="Times New Roman" w:hAnsi="Times New Roman" w:cs="Times New Roman"/>
+        </w:rPr>
+      </w:pPr>
+      <w:r>
+        <w:rPr>
+          <w:rFonts w:ascii="Times New Roman" w:hAnsi="Times New Roman" w:cs="Times New Roman"/>
+        </w:rPr>
+        <w:t>The flow from Invoice”</w:t>
+      </w:r>
+    </w:p>
+    <w:p>
+      <w:pPr>
+        <w:pStyle w:val="a5"/>
+        <w:ind w:left="720" w:firstLineChars="0" w:firstLine="0"/>
+        <w:rPr>
           <w:rFonts w:ascii="Times New Roman" w:hAnsi="Times New Roman" w:cs="Times New Roman" w:hint="eastAsia"/>
         </w:rPr>
       </w:pPr>
-      <w:r>
-        <w:rPr>
-          <w:rFonts w:ascii="Times New Roman" w:hAnsi="Times New Roman" w:cs="Times New Roman"/>
-        </w:rPr>
-        <w:t>The flow from Invoice</w:t>
-      </w:r>
-      <w:r>
-        <w:rPr>
-          <w:rFonts w:ascii="Times New Roman" w:hAnsi="Times New Roman" w:cs="Times New Roman"/>
-        </w:rPr>
-        <w:t>”</w:t>
-      </w:r>
     </w:p>
     <w:p>
       <w:pPr>
@@ -2171,7 +2221,7 @@
     <w:p>
       <w:pPr>
         <w:rPr>
-          <w:rFonts w:ascii="Times New Roman" w:hAnsi="Times New Roman" w:cs="Times New Roman" w:hint="eastAsia"/>
+          <w:rFonts w:ascii="Times New Roman" w:hAnsi="Times New Roman" w:cs="Times New Roman"/>
         </w:rPr>
       </w:pPr>
       <w:r>
@@ -2229,8 +2279,18 @@
         <w:rPr>
           <w:rFonts w:ascii="Times New Roman" w:hAnsi="Times New Roman" w:cs="Times New Roman"/>
         </w:rPr>
+        <w:lastRenderedPageBreak/>
         <w:t>Decision Node [existing customer] → Record Order</w:t>
       </w:r>
+    </w:p>
+    <w:p>
+      <w:pPr>
+        <w:pStyle w:val="a5"/>
+        <w:ind w:left="720" w:firstLineChars="0" w:firstLine="0"/>
+        <w:rPr>
+          <w:rFonts w:ascii="Times New Roman" w:hAnsi="Times New Roman" w:cs="Times New Roman" w:hint="eastAsia"/>
+        </w:rPr>
+      </w:pPr>
     </w:p>
     <w:p>
       <w:pPr>
@@ -2345,15 +2405,24 @@
         </w:numPr>
         <w:ind w:firstLineChars="0"/>
         <w:rPr>
+          <w:rFonts w:ascii="Times New Roman" w:hAnsi="Times New Roman" w:cs="Times New Roman"/>
+        </w:rPr>
+      </w:pPr>
+      <w:r>
+        <w:rPr>
+          <w:rFonts w:ascii="Times New Roman" w:hAnsi="Times New Roman" w:cs="Times New Roman"/>
+        </w:rPr>
+        <w:t>It represents the process logic, not data movement</w:t>
+      </w:r>
+    </w:p>
+    <w:p>
+      <w:pPr>
+        <w:pStyle w:val="a5"/>
+        <w:ind w:left="720" w:firstLineChars="0" w:firstLine="0"/>
+        <w:rPr>
           <w:rFonts w:ascii="Times New Roman" w:hAnsi="Times New Roman" w:cs="Times New Roman" w:hint="eastAsia"/>
         </w:rPr>
       </w:pPr>
-      <w:r>
-        <w:rPr>
-          <w:rFonts w:ascii="Times New Roman" w:hAnsi="Times New Roman" w:cs="Times New Roman"/>
-        </w:rPr>
-        <w:t>It represents the process logic, not data movement</w:t>
-      </w:r>
     </w:p>
     <w:p>
       <w:pPr>
@@ -2405,7 +2474,6 @@
         <w:rPr>
           <w:rFonts w:ascii="Times New Roman" w:hAnsi="Times New Roman" w:cs="Times New Roman"/>
         </w:rPr>
-        <w:lastRenderedPageBreak/>
         <w:t>They are connected by a fork node</w:t>
       </w:r>
     </w:p>
@@ -2431,7 +2499,7 @@
     <w:p>
       <w:pPr>
         <w:rPr>
-          <w:rFonts w:ascii="Times New Roman" w:hAnsi="Times New Roman" w:cs="Times New Roman" w:hint="eastAsia"/>
+          <w:rFonts w:ascii="Times New Roman" w:hAnsi="Times New Roman" w:cs="Times New Roman"/>
         </w:rPr>
       </w:pPr>
       <w:r>
@@ -2440,6 +2508,13 @@
         </w:rPr>
         <w:t>HOW: After "Record Order", both activities can execute simultaneously</w:t>
       </w:r>
+    </w:p>
+    <w:p>
+      <w:pPr>
+        <w:rPr>
+          <w:rFonts w:ascii="Times New Roman" w:hAnsi="Times New Roman" w:cs="Times New Roman"/>
+        </w:rPr>
+      </w:pPr>
     </w:p>
     <w:p>
       <w:pPr>
@@ -2539,6 +2614,13 @@
           <w:rFonts w:ascii="Times New Roman" w:hAnsi="Times New Roman" w:cs="Times New Roman" w:hint="eastAsia"/>
         </w:rPr>
       </w:pPr>
+    </w:p>
+    <w:p>
+      <w:pPr>
+        <w:rPr>
+          <w:rFonts w:ascii="Times New Roman" w:hAnsi="Times New Roman" w:cs="Times New Roman"/>
+        </w:rPr>
+      </w:pPr>
       <w:r>
         <w:rPr>
           <w:rFonts w:ascii="Times New Roman" w:hAnsi="Times New Roman" w:cs="Times New Roman"/>
@@ -2555,7 +2637,9 @@
       <w:r>
         <w:rPr>
           <w:rFonts w:ascii="Times New Roman" w:hAnsi="Times New Roman" w:cs="Times New Roman"/>
-        </w:rPr>
+          <w:noProof/>
+        </w:rPr>
+        <w:lastRenderedPageBreak/>
         <w:drawing>
           <wp:inline distT="0" distB="0" distL="0" distR="0" wp14:anchorId="2AC8188F" wp14:editId="39DBB306">
             <wp:extent cx="5274310" cy="4454525"/>

</xml_diff>